<commit_message>
Update homework documents for Assembly (S'24)
</commit_message>
<xml_diff>
--- a/courses/24S/Assembly/homework/hw2.docx
+++ b/courses/24S/Assembly/homework/hw2.docx
@@ -75,105 +75,6 @@
           <w:szCs w:val="28"/>
         </w:rPr>
         <w:t>2</w:t>
-      </w:r>
-      <w:r>
-        <w:rPr>
-          <w:rFonts w:ascii="Arial" w:eastAsia="Times New Roman" w:hAnsi="Arial" w:cs="Arial"/>
-          <w:bCs/>
-          <w:sz w:val="28"/>
-          <w:szCs w:val="28"/>
-        </w:rPr>
-        <w:tab/>
-      </w:r>
-      <w:r>
-        <w:rPr>
-          <w:rFonts w:ascii="Arial" w:eastAsia="Times New Roman" w:hAnsi="Arial" w:cs="Arial"/>
-          <w:bCs/>
-          <w:sz w:val="28"/>
-          <w:szCs w:val="28"/>
-        </w:rPr>
-        <w:tab/>
-      </w:r>
-      <w:r>
-        <w:rPr>
-          <w:rFonts w:ascii="Arial" w:eastAsia="Times New Roman" w:hAnsi="Arial" w:cs="Arial"/>
-          <w:bCs/>
-          <w:sz w:val="28"/>
-          <w:szCs w:val="28"/>
-        </w:rPr>
-        <w:t xml:space="preserve">Due: </w:t>
-      </w:r>
-      <w:r>
-        <w:rPr>
-          <w:rFonts w:ascii="Arial" w:eastAsia="Times New Roman" w:hAnsi="Arial" w:cs="Arial"/>
-          <w:bCs/>
-          <w:sz w:val="28"/>
-          <w:szCs w:val="28"/>
-        </w:rPr>
-        <w:tab/>
-      </w:r>
-      <w:r>
-        <w:rPr>
-          <w:rFonts w:ascii="Arial" w:eastAsia="Times New Roman" w:hAnsi="Arial" w:cs="Arial"/>
-          <w:bCs/>
-          <w:sz w:val="28"/>
-          <w:szCs w:val="28"/>
-        </w:rPr>
-        <w:t>9/</w:t>
-      </w:r>
-      <w:r>
-        <w:rPr>
-          <w:rFonts w:ascii="Arial" w:eastAsia="Times New Roman" w:hAnsi="Arial" w:cs="Arial"/>
-          <w:bCs/>
-          <w:sz w:val="28"/>
-          <w:szCs w:val="28"/>
-        </w:rPr>
-        <w:t>1</w:t>
-      </w:r>
-      <w:r>
-        <w:rPr>
-          <w:rFonts w:ascii="Arial" w:eastAsia="Times New Roman" w:hAnsi="Arial" w:cs="Arial"/>
-          <w:bCs/>
-          <w:sz w:val="28"/>
-          <w:szCs w:val="28"/>
-        </w:rPr>
-        <w:t>8</w:t>
-      </w:r>
-      <w:r>
-        <w:rPr>
-          <w:rFonts w:ascii="Arial" w:eastAsia="Times New Roman" w:hAnsi="Arial" w:cs="Arial"/>
-          <w:bCs/>
-          <w:sz w:val="28"/>
-          <w:szCs w:val="28"/>
-        </w:rPr>
-        <w:t xml:space="preserve"> (</w:t>
-      </w:r>
-      <w:r>
-        <w:rPr>
-          <w:rFonts w:ascii="Arial" w:eastAsia="Times New Roman" w:hAnsi="Arial" w:cs="Arial"/>
-          <w:bCs/>
-          <w:sz w:val="28"/>
-          <w:szCs w:val="28"/>
-        </w:rPr>
-        <w:t>Mon</w:t>
-      </w:r>
-      <w:r>
-        <w:rPr>
-          <w:rFonts w:ascii="Arial" w:eastAsia="Times New Roman" w:hAnsi="Arial" w:cs="Arial"/>
-          <w:bCs/>
-          <w:sz w:val="28"/>
-          <w:szCs w:val="28"/>
-        </w:rPr>
-        <w:t xml:space="preserve">) 11:59 </w:t>
-      </w:r>
-      <w:r>
-        <w:rPr>
-          <w:rFonts w:ascii="Arial" w:eastAsia="Times New Roman" w:hAnsi="Arial" w:cs="Arial"/>
-          <w:bCs/>
-          <w:sz w:val="28"/>
-          <w:szCs w:val="28"/>
-        </w:rPr>
-        <w:t>PM</w:t>
       </w:r>
     </w:p>
     <w:p>
@@ -507,7 +408,7 @@
                         <a:effectLst/>
                         <a:extLst>
                           <a:ext uri="{C572A759-6A51-4108-AA02-DFA0A04FC94B}">
-                            <ma14:wrappingTextBoxFlag xmlns="" xmlns:mo="http://schemas.microsoft.com/office/mac/office/2008/main" xmlns:mv="urn:schemas-microsoft-com:mac:vml" xmlns:o="urn:schemas-microsoft-com:office:office" xmlns:v="urn:schemas-microsoft-com:vml" xmlns:w10="urn:schemas-microsoft-com:office:word" xmlns:w="http://schemas.openxmlformats.org/wordprocessingml/2006/main" xmlns:ma14="http://schemas.microsoft.com/office/mac/drawingml/2011/main"/>
+                            <ma14:wrappingTextBoxFlag xmlns:ma14="http://schemas.microsoft.com/office/mac/drawingml/2011/main" xmlns:w="http://schemas.openxmlformats.org/wordprocessingml/2006/main" xmlns:w10="urn:schemas-microsoft-com:office:word" xmlns:v="urn:schemas-microsoft-com:vml" xmlns:o="urn:schemas-microsoft-com:office:office" xmlns:mv="urn:schemas-microsoft-com:mac:vml" xmlns:mo="http://schemas.microsoft.com/office/mac/office/2008/main" xmlns=""/>
                           </a:ext>
                         </a:extLst>
                       </wps:spPr>
@@ -532,15 +433,7 @@
                               <w:pStyle w:val="Code"/>
                             </w:pPr>
                             <w:r>
-                              <w:t xml:space="preserve">void </w:t>
-                            </w:r>
-                            <w:proofErr w:type="gramStart"/>
-                            <w:r>
-                              <w:t>main(</w:t>
-                            </w:r>
-                            <w:proofErr w:type="gramEnd"/>
-                            <w:r>
-                              <w:t>) {</w:t>
+                              <w:t>void main() {</w:t>
                             </w:r>
                           </w:p>
                           <w:p>
@@ -548,26 +441,16 @@
                               <w:pStyle w:val="Code"/>
                             </w:pPr>
                             <w:r>
-                              <w:t xml:space="preserve">    int i = </w:t>
-                            </w:r>
-                            <w:proofErr w:type="gramStart"/>
-                            <w:r>
-                              <w:t>0;</w:t>
-                            </w:r>
-                            <w:proofErr w:type="gramEnd"/>
+                              <w:t xml:space="preserve">    int i = 0;</w:t>
+                            </w:r>
                           </w:p>
                           <w:p>
                             <w:pPr>
                               <w:pStyle w:val="Code"/>
                             </w:pPr>
                             <w:r>
-                              <w:t xml:space="preserve">    int found = </w:t>
-                            </w:r>
-                            <w:proofErr w:type="gramStart"/>
-                            <w:r>
-                              <w:t>0;</w:t>
-                            </w:r>
-                            <w:proofErr w:type="gramEnd"/>
+                              <w:t xml:space="preserve">    int found = 0;</w:t>
+                            </w:r>
                           </w:p>
                           <w:p>
                             <w:pPr>
@@ -593,11 +476,7 @@
                               <w:pStyle w:val="Code"/>
                             </w:pPr>
                             <w:r>
-                              <w:t xml:space="preserve">    if (</w:t>
-                            </w:r>
-                            <w:proofErr w:type="gramStart"/>
-                            <w:r>
-                              <w:t>found</w:t>
+                              <w:t xml:space="preserve">    if (found</w:t>
                             </w:r>
                             <w:r>
                               <w:t xml:space="preserve"> </w:t>
@@ -605,7 +484,6 @@
                             <w:r>
                               <w:t>!</w:t>
                             </w:r>
-                            <w:proofErr w:type="gramEnd"/>
                             <w:r>
                               <w:t>= 0</w:t>
                             </w:r>
@@ -627,16 +505,11 @@
                               <w:t>-1</w:t>
                             </w:r>
                             <w:r>
-                              <w:t xml:space="preserve">) goto </w:t>
-                            </w:r>
-                            <w:proofErr w:type="gramStart"/>
-                            <w:r>
-                              <w:t>done</w:t>
+                              <w:t>) goto done</w:t>
                             </w:r>
                             <w:r>
                               <w:t>;</w:t>
                             </w:r>
-                            <w:proofErr w:type="gramEnd"/>
                           </w:p>
                           <w:p>
                             <w:pPr>
@@ -648,15 +521,7 @@
                               <w:pStyle w:val="Code"/>
                             </w:pPr>
                             <w:r>
-                              <w:t xml:space="preserve">    if (X[i</w:t>
-                            </w:r>
-                            <w:proofErr w:type="gramStart"/>
-                            <w:r>
-                              <w:t>] !</w:t>
-                            </w:r>
-                            <w:proofErr w:type="gramEnd"/>
-                            <w:r>
-                              <w:t>= key) goto else</w:t>
+                              <w:t xml:space="preserve">    if (X[i] != key) goto else</w:t>
                             </w:r>
                             <w:r>
                               <w:t>;</w:t>
@@ -667,13 +532,8 @@
                               <w:pStyle w:val="Code"/>
                             </w:pPr>
                             <w:r>
-                              <w:t xml:space="preserve">        found = </w:t>
-                            </w:r>
-                            <w:proofErr w:type="gramStart"/>
-                            <w:r>
-                              <w:t>1;</w:t>
-                            </w:r>
-                            <w:proofErr w:type="gramEnd"/>
+                              <w:t xml:space="preserve">        found = 1;</w:t>
+                            </w:r>
                           </w:p>
                           <w:p>
                             <w:pPr>
@@ -682,14 +542,12 @@
                             <w:r>
                               <w:t xml:space="preserve">        goto </w:t>
                             </w:r>
-                            <w:proofErr w:type="gramStart"/>
                             <w:r>
                               <w:t>loop</w:t>
                             </w:r>
                             <w:r>
                               <w:t>;</w:t>
                             </w:r>
-                            <w:proofErr w:type="gramEnd"/>
                           </w:p>
                           <w:p>
                             <w:pPr>
@@ -719,13 +577,8 @@
                               <w:t>i</w:t>
                             </w:r>
                             <w:r>
-                              <w:t>+</w:t>
-                            </w:r>
-                            <w:proofErr w:type="gramStart"/>
-                            <w:r>
-                              <w:t>+;</w:t>
-                            </w:r>
-                            <w:proofErr w:type="gramEnd"/>
+                              <w:t>++;</w:t>
+                            </w:r>
                           </w:p>
                           <w:p>
                             <w:pPr>
@@ -740,14 +593,12 @@
                             <w:r>
                               <w:t xml:space="preserve">goto </w:t>
                             </w:r>
-                            <w:proofErr w:type="gramStart"/>
                             <w:r>
                               <w:t>loop</w:t>
                             </w:r>
                             <w:r>
                               <w:t>;</w:t>
                             </w:r>
-                            <w:proofErr w:type="gramEnd"/>
                           </w:p>
                           <w:p>
                             <w:pPr>
@@ -788,11 +639,7 @@
                               <w:t>= 0</w:t>
                             </w:r>
                             <w:r>
-                              <w:t xml:space="preserve">) goto </w:t>
-                            </w:r>
-                            <w:proofErr w:type="gramStart"/>
-                            <w:r>
-                              <w:t>else</w:t>
+                              <w:t>) goto else</w:t>
                             </w:r>
                             <w:r>
                               <w:t>2</w:t>
@@ -800,20 +647,14 @@
                             <w:r>
                               <w:t>;</w:t>
                             </w:r>
-                            <w:proofErr w:type="gramEnd"/>
                           </w:p>
                           <w:p>
                             <w:pPr>
                               <w:pStyle w:val="Code"/>
                             </w:pPr>
                             <w:r>
-                              <w:t xml:space="preserve">        </w:t>
-                            </w:r>
-                            <w:proofErr w:type="gramStart"/>
-                            <w:r>
-                              <w:t>printf(</w:t>
-                            </w:r>
-                            <w:proofErr w:type="gramEnd"/>
+                              <w:t xml:space="preserve">        printf(</w:t>
+                            </w:r>
                             <w:r>
                               <w:t>“</w:t>
                             </w:r>
@@ -838,16 +679,11 @@
                               <w:pStyle w:val="Code"/>
                             </w:pPr>
                             <w:r>
-                              <w:t xml:space="preserve">        goto </w:t>
-                            </w:r>
-                            <w:proofErr w:type="gramStart"/>
-                            <w:r>
-                              <w:t>exit</w:t>
+                              <w:t xml:space="preserve">        goto exit</w:t>
                             </w:r>
                             <w:r>
                               <w:t>;</w:t>
                             </w:r>
-                            <w:proofErr w:type="gramEnd"/>
                           </w:p>
                           <w:p>
                             <w:pPr>
@@ -876,15 +712,7 @@
                               <w:pStyle w:val="Code"/>
                             </w:pPr>
                             <w:r>
-                              <w:t xml:space="preserve">        </w:t>
-                            </w:r>
-                            <w:proofErr w:type="gramStart"/>
-                            <w:r>
-                              <w:t>printf(</w:t>
-                            </w:r>
-                            <w:proofErr w:type="gramEnd"/>
-                            <w:r>
-                              <w:t>“-1”);</w:t>
+                              <w:t xml:space="preserve">        printf(“-1”);</w:t>
                             </w:r>
                           </w:p>
                           <w:p>
@@ -908,13 +736,8 @@
                               <w:pStyle w:val="Code"/>
                             </w:pPr>
                             <w:r>
-                              <w:t xml:space="preserve">    </w:t>
-                            </w:r>
-                            <w:proofErr w:type="gramStart"/>
-                            <w:r>
-                              <w:t>return;</w:t>
-                            </w:r>
-                            <w:proofErr w:type="gramEnd"/>
+                              <w:t xml:space="preserve">    return;</w:t>
+                            </w:r>
                           </w:p>
                           <w:p>
                             <w:pPr>
@@ -1426,21 +1249,7 @@
                               <w:rPr>
                                 <w:rFonts w:ascii="Consolas" w:hAnsi="Consolas" w:cs="Consolas"/>
                               </w:rPr>
-                              <w:t xml:space="preserve">void </w:t>
-                            </w:r>
-                            <w:proofErr w:type="gramStart"/>
-                            <w:r>
-                              <w:rPr>
-                                <w:rFonts w:ascii="Consolas" w:hAnsi="Consolas" w:cs="Consolas"/>
-                              </w:rPr>
-                              <w:t>main(</w:t>
-                            </w:r>
-                            <w:proofErr w:type="gramEnd"/>
-                            <w:r>
-                              <w:rPr>
-                                <w:rFonts w:ascii="Consolas" w:hAnsi="Consolas" w:cs="Consolas"/>
-                              </w:rPr>
-                              <w:t>) {</w:t>
+                              <w:t>void main() {</w:t>
                             </w:r>
                           </w:p>
                           <w:p>
@@ -1454,16 +1263,8 @@
                               <w:rPr>
                                 <w:rFonts w:ascii="Consolas" w:hAnsi="Consolas" w:cs="Consolas"/>
                               </w:rPr>
-                              <w:t xml:space="preserve">    int i = </w:t>
-                            </w:r>
-                            <w:proofErr w:type="gramStart"/>
-                            <w:r>
-                              <w:rPr>
-                                <w:rFonts w:ascii="Consolas" w:hAnsi="Consolas" w:cs="Consolas"/>
-                              </w:rPr>
-                              <w:t>0;</w:t>
-                            </w:r>
-                            <w:proofErr w:type="gramEnd"/>
+                              <w:t xml:space="preserve">    int i = 0;</w:t>
+                            </w:r>
                           </w:p>
                           <w:p>
                             <w:pPr>
@@ -1476,16 +1277,8 @@
                               <w:rPr>
                                 <w:rFonts w:ascii="Consolas" w:hAnsi="Consolas" w:cs="Consolas"/>
                               </w:rPr>
-                              <w:t xml:space="preserve">    int found = </w:t>
-                            </w:r>
-                            <w:proofErr w:type="gramStart"/>
-                            <w:r>
-                              <w:rPr>
-                                <w:rFonts w:ascii="Consolas" w:hAnsi="Consolas" w:cs="Consolas"/>
-                              </w:rPr>
-                              <w:t>0;</w:t>
-                            </w:r>
-                            <w:proofErr w:type="gramEnd"/>
+                              <w:t xml:space="preserve">    int found = 0;</w:t>
+                            </w:r>
                           </w:p>
                           <w:p>
                             <w:pPr>
@@ -1498,21 +1291,7 @@
                               <w:rPr>
                                 <w:rFonts w:ascii="Consolas" w:hAnsi="Consolas" w:cs="Consolas"/>
                               </w:rPr>
-                              <w:t xml:space="preserve">    while </w:t>
-                            </w:r>
-                            <w:proofErr w:type="gramStart"/>
-                            <w:r>
-                              <w:rPr>
-                                <w:rFonts w:ascii="Consolas" w:hAnsi="Consolas" w:cs="Consolas"/>
-                              </w:rPr>
-                              <w:t>(!found</w:t>
-                            </w:r>
-                            <w:proofErr w:type="gramEnd"/>
-                            <w:r>
-                              <w:rPr>
-                                <w:rFonts w:ascii="Consolas" w:hAnsi="Consolas" w:cs="Consolas"/>
-                              </w:rPr>
-                              <w:t xml:space="preserve"> &amp;&amp; X[i] != -1)</w:t>
+                              <w:t xml:space="preserve">    while (!found &amp;&amp; X[i] != -1)</w:t>
                             </w:r>
                             <w:r>
                               <w:rPr>
@@ -1564,16 +1343,8 @@
                               <w:rPr>
                                 <w:rFonts w:ascii="Consolas" w:hAnsi="Consolas" w:cs="Consolas"/>
                               </w:rPr>
-                              <w:t xml:space="preserve">found = </w:t>
-                            </w:r>
-                            <w:proofErr w:type="gramStart"/>
-                            <w:r>
-                              <w:rPr>
-                                <w:rFonts w:ascii="Consolas" w:hAnsi="Consolas" w:cs="Consolas"/>
-                              </w:rPr>
-                              <w:t>1;</w:t>
-                            </w:r>
-                            <w:proofErr w:type="gramEnd"/>
+                              <w:t>found = 1;</w:t>
+                            </w:r>
                           </w:p>
                           <w:p>
                             <w:pPr>
@@ -1618,16 +1389,8 @@
                               <w:rPr>
                                 <w:rFonts w:ascii="Consolas" w:hAnsi="Consolas" w:cs="Consolas"/>
                               </w:rPr>
-                              <w:t xml:space="preserve">            i+</w:t>
-                            </w:r>
-                            <w:proofErr w:type="gramStart"/>
-                            <w:r>
-                              <w:rPr>
-                                <w:rFonts w:ascii="Consolas" w:hAnsi="Consolas" w:cs="Consolas"/>
-                              </w:rPr>
-                              <w:t>+;</w:t>
-                            </w:r>
-                            <w:proofErr w:type="gramEnd"/>
+                              <w:t xml:space="preserve">            i++;</w:t>
+                            </w:r>
                           </w:p>
                           <w:p>
                             <w:pPr>
@@ -1688,16 +1451,8 @@
                               <w:rPr>
                                 <w:rFonts w:ascii="Consolas" w:hAnsi="Consolas" w:cs="Consolas"/>
                               </w:rPr>
-                              <w:t xml:space="preserve">        </w:t>
-                            </w:r>
-                            <w:proofErr w:type="gramStart"/>
-                            <w:r>
-                              <w:rPr>
-                                <w:rFonts w:ascii="Consolas" w:hAnsi="Consolas" w:cs="Consolas"/>
-                              </w:rPr>
-                              <w:t>printf(</w:t>
-                            </w:r>
-                            <w:proofErr w:type="gramEnd"/>
+                              <w:t xml:space="preserve">        printf(</w:t>
+                            </w:r>
                             <w:r>
                               <w:rPr>
                                 <w:rFonts w:ascii="Consolas" w:hAnsi="Consolas" w:cs="Consolas"/>
@@ -1766,21 +1521,7 @@
                               <w:rPr>
                                 <w:rFonts w:ascii="Consolas" w:hAnsi="Consolas" w:cs="Consolas"/>
                               </w:rPr>
-                              <w:t xml:space="preserve">        </w:t>
-                            </w:r>
-                            <w:proofErr w:type="gramStart"/>
-                            <w:r>
-                              <w:rPr>
-                                <w:rFonts w:ascii="Consolas" w:hAnsi="Consolas" w:cs="Consolas"/>
-                              </w:rPr>
-                              <w:t>printf(</w:t>
-                            </w:r>
-                            <w:proofErr w:type="gramEnd"/>
-                            <w:r>
-                              <w:rPr>
-                                <w:rFonts w:ascii="Consolas" w:hAnsi="Consolas" w:cs="Consolas"/>
-                              </w:rPr>
-                              <w:t>“-1”);</w:t>
+                              <w:t xml:space="preserve">        printf(“-1”);</w:t>
                             </w:r>
                           </w:p>
                           <w:p>
@@ -2844,19 +2585,8 @@
           <w:sz w:val="24"/>
           <w:szCs w:val="24"/>
         </w:rPr>
-        <w:t xml:space="preserve">to the right-hand side of an assignment, and should only </w:t>
-      </w:r>
-      <w:proofErr w:type="gramStart"/>
-      <w:r>
-        <w:rPr>
-          <w:rFonts w:asciiTheme="majorHAnsi" w:eastAsia="Batang" w:hAnsiTheme="majorHAnsi" w:cstheme="majorHAnsi"/>
-          <w:color w:val="000000" w:themeColor="text1"/>
-          <w:sz w:val="24"/>
-          <w:szCs w:val="24"/>
-        </w:rPr>
-        <w:t>be</w:t>
-      </w:r>
-      <w:proofErr w:type="gramEnd"/>
+        <w:t>to the right-hand side of an assignment, and should only be</w:t>
+      </w:r>
     </w:p>
     <w:p>
       <w:pPr>
@@ -3656,19 +3386,8 @@
           <w:sz w:val="24"/>
           <w:szCs w:val="24"/>
         </w:rPr>
-        <w:t xml:space="preserve"> two </w:t>
-      </w:r>
-      <w:proofErr w:type="gramStart"/>
-      <w:r>
-        <w:rPr>
-          <w:rFonts w:asciiTheme="majorHAnsi" w:eastAsia="Batang" w:hAnsiTheme="majorHAnsi" w:cstheme="majorHAnsi"/>
-          <w:color w:val="000000" w:themeColor="text1"/>
-          <w:sz w:val="24"/>
-          <w:szCs w:val="24"/>
-        </w:rPr>
-        <w:t>instructions</w:t>
-      </w:r>
-      <w:proofErr w:type="gramEnd"/>
+        <w:t xml:space="preserve"> two instructions</w:t>
+      </w:r>
     </w:p>
     <w:p>
       <w:pPr>
@@ -3722,7 +3441,6 @@
         </w:rPr>
         <w:t>(</w:t>
       </w:r>
-      <w:proofErr w:type="gramStart"/>
       <w:r>
         <w:rPr>
           <w:rFonts w:ascii="Consolas" w:eastAsia="Batang" w:hAnsi="Consolas" w:cs="Consolas"/>
@@ -3750,7 +3468,6 @@
         </w:rPr>
         <w:t>y</w:t>
       </w:r>
-      <w:proofErr w:type="gramEnd"/>
       <w:r>
         <w:rPr>
           <w:rFonts w:ascii="Consolas" w:eastAsia="Batang" w:hAnsi="Consolas" w:cs="Consolas"/>
@@ -4135,27 +3852,7 @@
           <w:sz w:val="24"/>
           <w:szCs w:val="24"/>
         </w:rPr>
-        <w:t xml:space="preserve"> to decide </w:t>
-      </w:r>
-      <w:proofErr w:type="gramStart"/>
-      <w:r>
-        <w:rPr>
-          <w:rFonts w:asciiTheme="majorHAnsi" w:eastAsia="Batang" w:hAnsiTheme="majorHAnsi" w:cstheme="majorHAnsi"/>
-          <w:color w:val="000000" w:themeColor="text1"/>
-          <w:sz w:val="24"/>
-          <w:szCs w:val="24"/>
-        </w:rPr>
-        <w:t>whether or not</w:t>
-      </w:r>
-      <w:proofErr w:type="gramEnd"/>
-      <w:r>
-        <w:rPr>
-          <w:rFonts w:asciiTheme="majorHAnsi" w:eastAsia="Batang" w:hAnsiTheme="majorHAnsi" w:cstheme="majorHAnsi"/>
-          <w:color w:val="000000" w:themeColor="text1"/>
-          <w:sz w:val="24"/>
-          <w:szCs w:val="24"/>
-        </w:rPr>
-        <w:t xml:space="preserve"> to</w:t>
+        <w:t xml:space="preserve"> to decide whether or not to</w:t>
       </w:r>
       <w:r>
         <w:rPr>
@@ -4348,25 +4045,14 @@
           <w:szCs w:val="24"/>
         </w:rPr>
       </w:pPr>
-      <w:proofErr w:type="gramStart"/>
-      <w:r>
-        <w:rPr>
-          <w:rFonts w:ascii="Consolas" w:eastAsia="Batang" w:hAnsi="Consolas" w:cs="Consolas"/>
-          <w:color w:val="000000" w:themeColor="text1"/>
-          <w:sz w:val="24"/>
-          <w:szCs w:val="24"/>
-        </w:rPr>
-        <w:t>comp(</w:t>
-      </w:r>
-      <w:proofErr w:type="gramEnd"/>
-      <w:r>
-        <w:rPr>
-          <w:rFonts w:ascii="Consolas" w:eastAsia="Batang" w:hAnsi="Consolas" w:cs="Consolas"/>
-          <w:color w:val="000000" w:themeColor="text1"/>
-          <w:sz w:val="24"/>
-          <w:szCs w:val="24"/>
-        </w:rPr>
-        <w:t>x, y);</w:t>
+      <w:r>
+        <w:rPr>
+          <w:rFonts w:ascii="Consolas" w:eastAsia="Batang" w:hAnsi="Consolas" w:cs="Consolas"/>
+          <w:color w:val="000000" w:themeColor="text1"/>
+          <w:sz w:val="24"/>
+          <w:szCs w:val="24"/>
+        </w:rPr>
+        <w:t>comp(x, y);</w:t>
       </w:r>
     </w:p>
     <w:p>
@@ -4389,17 +4075,7 @@
           <w:sz w:val="24"/>
           <w:szCs w:val="24"/>
         </w:rPr>
-        <w:t xml:space="preserve">if (LT) goto </w:t>
-      </w:r>
-      <w:proofErr w:type="gramStart"/>
-      <w:r>
-        <w:rPr>
-          <w:rFonts w:ascii="Consolas" w:eastAsia="Batang" w:hAnsi="Consolas" w:cs="Consolas"/>
-          <w:color w:val="000000" w:themeColor="text1"/>
-          <w:sz w:val="24"/>
-          <w:szCs w:val="24"/>
-        </w:rPr>
-        <w:t>skip</w:t>
+        <w:t>if (LT) goto skip</w:t>
       </w:r>
       <w:r>
         <w:rPr>
@@ -4410,7 +4086,6 @@
         </w:rPr>
         <w:t>;</w:t>
       </w:r>
-      <w:proofErr w:type="gramEnd"/>
     </w:p>
     <w:p>
       <w:pPr>
@@ -4464,36 +4139,16 @@
           <w:sz w:val="24"/>
           <w:szCs w:val="24"/>
         </w:rPr>
-        <w:t>if (</w:t>
-      </w:r>
-      <w:proofErr w:type="gramStart"/>
-      <w:r>
-        <w:rPr>
-          <w:rFonts w:ascii="Consolas" w:eastAsia="Batang" w:hAnsi="Consolas" w:cs="Consolas"/>
-          <w:color w:val="000000" w:themeColor="text1"/>
-          <w:sz w:val="24"/>
-          <w:szCs w:val="24"/>
-        </w:rPr>
-        <w:t>found</w:t>
-      </w:r>
-      <w:r>
-        <w:rPr>
-          <w:rFonts w:ascii="Consolas" w:eastAsia="Batang" w:hAnsi="Consolas" w:cs="Consolas"/>
-          <w:color w:val="000000" w:themeColor="text1"/>
-          <w:sz w:val="24"/>
-          <w:szCs w:val="24"/>
-        </w:rPr>
-        <w:t xml:space="preserve"> !</w:t>
-      </w:r>
-      <w:proofErr w:type="gramEnd"/>
-      <w:r>
-        <w:rPr>
-          <w:rFonts w:ascii="Consolas" w:eastAsia="Batang" w:hAnsi="Consolas" w:cs="Consolas"/>
-          <w:color w:val="000000" w:themeColor="text1"/>
-          <w:sz w:val="24"/>
-          <w:szCs w:val="24"/>
-        </w:rPr>
-        <w:t>= 0</w:t>
+        <w:t>if (found</w:t>
+      </w:r>
+      <w:r>
+        <w:rPr>
+          <w:rFonts w:ascii="Consolas" w:eastAsia="Batang" w:hAnsi="Consolas" w:cs="Consolas"/>
+          <w:color w:val="000000" w:themeColor="text1"/>
+          <w:sz w:val="24"/>
+          <w:szCs w:val="24"/>
+        </w:rPr>
+        <w:t xml:space="preserve"> != 0</w:t>
       </w:r>
       <w:r>
         <w:rPr>
@@ -4568,7 +4223,6 @@
           <w:szCs w:val="24"/>
         </w:rPr>
       </w:pPr>
-      <w:proofErr w:type="gramStart"/>
       <w:r>
         <w:rPr>
           <w:rFonts w:ascii="Consolas" w:eastAsia="Batang" w:hAnsi="Consolas" w:cs="Consolas"/>
@@ -4578,7 +4232,6 @@
         </w:rPr>
         <w:t>comp(</w:t>
       </w:r>
-      <w:proofErr w:type="gramEnd"/>
       <w:r>
         <w:rPr>
           <w:rFonts w:ascii="Consolas" w:eastAsia="Batang" w:hAnsi="Consolas" w:cs="Consolas"/>
@@ -4655,7 +4308,6 @@
         </w:rPr>
         <w:t xml:space="preserve">) goto </w:t>
       </w:r>
-      <w:proofErr w:type="gramStart"/>
       <w:r>
         <w:rPr>
           <w:rFonts w:ascii="Consolas" w:eastAsia="Batang" w:hAnsi="Consolas" w:cs="Consolas"/>
@@ -4674,7 +4326,6 @@
         </w:rPr>
         <w:t>;</w:t>
       </w:r>
-      <w:proofErr w:type="gramEnd"/>
     </w:p>
     <w:p>
       <w:pPr>

</xml_diff>